<commit_message>
chore: remove obsolete project management and presentation documents
</commit_message>
<xml_diff>
--- a/docs/deliverables/06_PROJECT_MANAGEMENT_Delivery.docx
+++ b/docs/deliverables/06_PROJECT_MANAGEMENT_Delivery.docx
@@ -258,7 +258,16 @@
     </w:p>
     <w:p>
       <w:r>
-        <w:t>The first development sprint, held from January 5 to January 9, focused on establishing a functional minimum viable product. Key objectives included implementing the data ingestion and preprocessing pipeline, training the first baseline NILM model, and setting up the basic frontend structure. During this sprint, the team trained a baseline CNN-based Seq2Point model and prepared the initial frontend scaffolding using React with Tailwind CSS and Recharts.</w:t>
+        <w:t xml:space="preserve">The first development sprint, held from January 5 to January 9, focused on establishing a functional minimum viable product. Key objectives included implementing the data ingestion and preprocessing pipeline, training the first baseline NILM model, and setting up the basic frontend structure. During this sprint, the team trained a baseline CNN-based Seq2Point </w:t>
+      </w:r>
+      <w:r>
+        <w:rPr>
+          <w:u w:val="single"/>
+        </w:rPr>
+        <w:t>model</w:t>
+      </w:r>
+      <w:r>
+        <w:t xml:space="preserve"> and prepared the initial frontend scaffolding using React with Tailwind CSS and Recharts.</w:t>
       </w:r>
     </w:p>
     <w:p>

</xml_diff>